<commit_message>
commit 17.0 完成一下功能api以及提交sql修改文件             a)	添加问题             b)	删除问题             c)	修改问题             d)	查看问题             e)	分页
</commit_message>
<xml_diff>
--- a/word/毕业设计资料管控平台.docx
+++ b/word/毕业设计资料管控平台.docx
@@ -441,10 +441,14 @@
           <w:numId w:val="5"/>
         </w:numPr>
         <w:ind w:firstLineChars="0"/>
-      </w:pPr>
-      <w:r>
-        <w:rPr>
-          <w:rFonts w:hint="eastAsia"/>
+        <w:rPr>
+          <w:color w:val="FF0000"/>
+        </w:rPr>
+      </w:pPr>
+      <w:r>
+        <w:rPr>
+          <w:rFonts w:hint="eastAsia"/>
+          <w:color w:val="FF0000"/>
         </w:rPr>
         <w:t>上传开题报告</w:t>
       </w:r>
@@ -457,10 +461,14 @@
           <w:numId w:val="5"/>
         </w:numPr>
         <w:ind w:firstLineChars="0"/>
-      </w:pPr>
-      <w:r>
-        <w:rPr>
-          <w:rFonts w:hint="eastAsia"/>
+        <w:rPr>
+          <w:color w:val="FF0000"/>
+        </w:rPr>
+      </w:pPr>
+      <w:r>
+        <w:rPr>
+          <w:rFonts w:hint="eastAsia"/>
+          <w:color w:val="FF0000"/>
         </w:rPr>
         <w:t>查看</w:t>
       </w:r>
@@ -505,10 +513,14 @@
           <w:numId w:val="1"/>
         </w:numPr>
         <w:ind w:firstLineChars="0"/>
-      </w:pPr>
-      <w:r>
-        <w:rPr>
-          <w:rFonts w:hint="eastAsia"/>
+        <w:rPr>
+          <w:color w:val="FF0000"/>
+        </w:rPr>
+      </w:pPr>
+      <w:r>
+        <w:rPr>
+          <w:rFonts w:hint="eastAsia"/>
+          <w:color w:val="FF0000"/>
         </w:rPr>
         <w:t>添加问题</w:t>
       </w:r>
@@ -521,16 +533,21 @@
           <w:numId w:val="1"/>
         </w:numPr>
         <w:ind w:firstLineChars="0"/>
-      </w:pPr>
-      <w:r>
-        <w:rPr>
-          <w:rFonts w:hint="eastAsia"/>
+        <w:rPr>
+          <w:color w:val="FF0000"/>
+        </w:rPr>
+      </w:pPr>
+      <w:r>
+        <w:rPr>
+          <w:rFonts w:hint="eastAsia"/>
+          <w:color w:val="FF0000"/>
         </w:rPr>
         <w:t>删除</w:t>
       </w:r>
       <w:r>
         <w:rPr>
           <w:rFonts w:hint="eastAsia"/>
+          <w:color w:val="FF0000"/>
         </w:rPr>
         <w:t>问题</w:t>
       </w:r>
@@ -543,10 +560,14 @@
           <w:numId w:val="1"/>
         </w:numPr>
         <w:ind w:firstLineChars="0"/>
-      </w:pPr>
-      <w:r>
-        <w:rPr>
-          <w:rFonts w:hint="eastAsia"/>
+        <w:rPr>
+          <w:color w:val="FF0000"/>
+        </w:rPr>
+      </w:pPr>
+      <w:r>
+        <w:rPr>
+          <w:rFonts w:hint="eastAsia"/>
+          <w:color w:val="FF0000"/>
         </w:rPr>
         <w:t>修改问题</w:t>
       </w:r>
@@ -559,18 +580,43 @@
           <w:numId w:val="1"/>
         </w:numPr>
         <w:ind w:firstLineChars="0"/>
-      </w:pPr>
-      <w:r>
-        <w:rPr>
-          <w:rFonts w:hint="eastAsia"/>
+        <w:rPr>
+          <w:color w:val="FF0000"/>
+        </w:rPr>
+      </w:pPr>
+      <w:r>
+        <w:rPr>
+          <w:rFonts w:hint="eastAsia"/>
+          <w:color w:val="FF0000"/>
         </w:rPr>
         <w:t>查看</w:t>
       </w:r>
       <w:r>
         <w:rPr>
           <w:rFonts w:hint="eastAsia"/>
+          <w:color w:val="FF0000"/>
         </w:rPr>
         <w:t>问题</w:t>
+      </w:r>
+    </w:p>
+    <w:p>
+      <w:pPr>
+        <w:pStyle w:val="a3"/>
+        <w:numPr>
+          <w:ilvl w:val="4"/>
+          <w:numId w:val="1"/>
+        </w:numPr>
+        <w:ind w:firstLineChars="0"/>
+        <w:rPr>
+          <w:color w:val="FF0000"/>
+        </w:rPr>
+      </w:pPr>
+      <w:r>
+        <w:rPr>
+          <w:rFonts w:hint="eastAsia"/>
+          <w:color w:val="FF0000"/>
+        </w:rPr>
+        <w:t>分页</w:t>
       </w:r>
     </w:p>
     <w:p>
@@ -1266,38 +1312,41 @@
           <w:numId w:val="2"/>
         </w:numPr>
         <w:ind w:firstLineChars="0"/>
-      </w:pPr>
-      <w:r>
-        <w:rPr>
-          <w:rFonts w:hint="eastAsia"/>
-          <w:color w:val="FF0000"/>
-        </w:rPr>
-        <w:t>修改</w:t>
-      </w:r>
-      <w:r>
-        <w:rPr>
-          <w:rFonts w:hint="eastAsia"/>
-        </w:rPr>
-        <w:t>（修改状态</w:t>
-      </w:r>
-      <w:r>
+        <w:rPr>
+          <w:color w:val="FF0000"/>
+        </w:rPr>
+      </w:pPr>
+      <w:r>
+        <w:rPr>
+          <w:rFonts w:hint="eastAsia"/>
+          <w:color w:val="FF0000"/>
+        </w:rPr>
+        <w:t>修改（修改状态</w:t>
+      </w:r>
+      <w:r>
+        <w:rPr>
+          <w:color w:val="FF0000"/>
+        </w:rPr>
         <w:t>—</w:t>
       </w:r>
       <w:r>
         <w:rPr>
           <w:rFonts w:hint="eastAsia"/>
+          <w:color w:val="FF0000"/>
         </w:rPr>
         <w:t>点评，通过</w:t>
       </w:r>
       <w:r>
         <w:rPr>
           <w:rFonts w:hint="eastAsia"/>
+          <w:color w:val="FF0000"/>
         </w:rPr>
         <w:t>，未通过</w:t>
       </w:r>
       <w:r>
         <w:rPr>
           <w:rFonts w:hint="eastAsia"/>
+          <w:color w:val="FF0000"/>
         </w:rPr>
         <w:t>）</w:t>
       </w:r>
@@ -1310,10 +1359,14 @@
           <w:numId w:val="2"/>
         </w:numPr>
         <w:ind w:firstLineChars="0"/>
-      </w:pPr>
-      <w:r>
-        <w:rPr>
-          <w:rFonts w:hint="eastAsia"/>
+        <w:rPr>
+          <w:color w:val="FF0000"/>
+        </w:rPr>
+      </w:pPr>
+      <w:r>
+        <w:rPr>
+          <w:rFonts w:hint="eastAsia"/>
+          <w:color w:val="FF0000"/>
         </w:rPr>
         <w:t>查看</w:t>
       </w:r>
@@ -1326,12 +1379,118 @@
           <w:numId w:val="2"/>
         </w:numPr>
         <w:ind w:firstLineChars="0"/>
-      </w:pPr>
-      <w:r>
-        <w:rPr>
-          <w:rFonts w:hint="eastAsia"/>
+        <w:rPr>
+          <w:color w:val="FF0000"/>
+        </w:rPr>
+      </w:pPr>
+      <w:r>
+        <w:rPr>
+          <w:rFonts w:hint="eastAsia"/>
+          <w:color w:val="FF0000"/>
         </w:rPr>
         <w:t>分页展示</w:t>
+      </w:r>
+    </w:p>
+    <w:p>
+      <w:pPr>
+        <w:pStyle w:val="a3"/>
+        <w:numPr>
+          <w:ilvl w:val="5"/>
+          <w:numId w:val="2"/>
+        </w:numPr>
+        <w:ind w:firstLineChars="0"/>
+        <w:rPr>
+          <w:color w:val="FF0000"/>
+        </w:rPr>
+      </w:pPr>
+      <w:r>
+        <w:rPr>
+          <w:rFonts w:hint="eastAsia"/>
+          <w:color w:val="FF0000"/>
+        </w:rPr>
+        <w:t>按照学生id查找</w:t>
+      </w:r>
+    </w:p>
+    <w:p>
+      <w:pPr>
+        <w:pStyle w:val="a3"/>
+        <w:numPr>
+          <w:ilvl w:val="5"/>
+          <w:numId w:val="2"/>
+        </w:numPr>
+        <w:ind w:firstLineChars="0"/>
+        <w:rPr>
+          <w:color w:val="FF0000"/>
+        </w:rPr>
+      </w:pPr>
+      <w:r>
+        <w:rPr>
+          <w:rFonts w:hint="eastAsia"/>
+          <w:color w:val="FF0000"/>
+        </w:rPr>
+        <w:t>按照时间排序</w:t>
+      </w:r>
+    </w:p>
+    <w:p>
+      <w:pPr>
+        <w:pStyle w:val="a3"/>
+        <w:numPr>
+          <w:ilvl w:val="5"/>
+          <w:numId w:val="2"/>
+        </w:numPr>
+        <w:ind w:firstLineChars="0"/>
+        <w:rPr>
+          <w:color w:val="FF0000"/>
+        </w:rPr>
+      </w:pPr>
+      <w:r>
+        <w:rPr>
+          <w:rFonts w:hint="eastAsia"/>
+          <w:color w:val="FF0000"/>
+        </w:rPr>
+        <w:t>按照学生提交时间排序</w:t>
+      </w:r>
+    </w:p>
+    <w:p>
+      <w:pPr>
+        <w:pStyle w:val="a3"/>
+        <w:numPr>
+          <w:ilvl w:val="3"/>
+          <w:numId w:val="2"/>
+        </w:numPr>
+        <w:ind w:firstLineChars="0"/>
+      </w:pPr>
+      <w:r>
+        <w:rPr>
+          <w:rFonts w:hint="eastAsia"/>
+        </w:rPr>
+        <w:t>问题</w:t>
+      </w:r>
+      <w:r>
+        <w:rPr>
+          <w:rFonts w:hint="eastAsia"/>
+        </w:rPr>
+        <w:t>管理</w:t>
+      </w:r>
+    </w:p>
+    <w:p>
+      <w:pPr>
+        <w:pStyle w:val="a3"/>
+        <w:numPr>
+          <w:ilvl w:val="4"/>
+          <w:numId w:val="2"/>
+        </w:numPr>
+        <w:ind w:firstLineChars="0"/>
+        <w:rPr>
+          <w:color w:val="FF0000"/>
+        </w:rPr>
+      </w:pPr>
+      <w:r>
+        <w:rPr>
+          <w:rFonts w:hint="eastAsia"/>
+          <w:color w:val="FF0000"/>
+        </w:rPr>
+        <w:t>回复问题</w:t>
       </w:r>
       <w:bookmarkStart w:id="0" w:name="_GoBack"/>
       <w:bookmarkEnd w:id="0"/>
@@ -1340,6 +1499,26 @@
       <w:pPr>
         <w:pStyle w:val="a3"/>
         <w:numPr>
+          <w:ilvl w:val="4"/>
+          <w:numId w:val="2"/>
+        </w:numPr>
+        <w:ind w:firstLineChars="0"/>
+        <w:rPr>
+          <w:color w:val="FF0000"/>
+        </w:rPr>
+      </w:pPr>
+      <w:r>
+        <w:rPr>
+          <w:rFonts w:hint="eastAsia"/>
+          <w:color w:val="FF0000"/>
+        </w:rPr>
+        <w:t>查看问题</w:t>
+      </w:r>
+    </w:p>
+    <w:p>
+      <w:pPr>
+        <w:pStyle w:val="a3"/>
+        <w:numPr>
           <w:ilvl w:val="3"/>
           <w:numId w:val="2"/>
         </w:numPr>
@@ -1349,13 +1528,7 @@
         <w:rPr>
           <w:rFonts w:hint="eastAsia"/>
         </w:rPr>
-        <w:t>问题</w:t>
-      </w:r>
-      <w:r>
-        <w:rPr>
-          <w:rFonts w:hint="eastAsia"/>
-        </w:rPr>
-        <w:t>管理</w:t>
+        <w:t>论文（设计）定稿</w:t>
       </w:r>
     </w:p>
     <w:p>
@@ -1371,7 +1544,7 @@
         <w:rPr>
           <w:rFonts w:hint="eastAsia"/>
         </w:rPr>
-        <w:t>回复问题</w:t>
+        <w:t>查看已提交</w:t>
       </w:r>
     </w:p>
     <w:p>
@@ -1387,7 +1560,19 @@
         <w:rPr>
           <w:rFonts w:hint="eastAsia"/>
         </w:rPr>
-        <w:t>查看问题</w:t>
+        <w:t>修改状态（通过，未</w:t>
+      </w:r>
+      <w:r>
+        <w:rPr>
+          <w:rFonts w:hint="eastAsia"/>
+        </w:rPr>
+        <w:t>通过</w:t>
+      </w:r>
+      <w:r>
+        <w:rPr>
+          <w:rFonts w:hint="eastAsia"/>
+        </w:rPr>
+        <w:t>，点评）</w:t>
       </w:r>
     </w:p>
     <w:p>
@@ -1403,7 +1588,7 @@
         <w:rPr>
           <w:rFonts w:hint="eastAsia"/>
         </w:rPr>
-        <w:t>论文（设计）定稿</w:t>
+        <w:t>审阅评分</w:t>
       </w:r>
     </w:p>
     <w:p>
@@ -1419,7 +1604,13 @@
         <w:rPr>
           <w:rFonts w:hint="eastAsia"/>
         </w:rPr>
-        <w:t>查看已提交</w:t>
+        <w:t>把开题报告、问题</w:t>
+      </w:r>
+      <w:r>
+        <w:rPr>
+          <w:rFonts w:hint="eastAsia"/>
+        </w:rPr>
+        <w:t>、论文一起显示出来，方便阅卷</w:t>
       </w:r>
     </w:p>
     <w:p>
@@ -1435,19 +1626,7 @@
         <w:rPr>
           <w:rFonts w:hint="eastAsia"/>
         </w:rPr>
-        <w:t>修改状态（通过，未</w:t>
-      </w:r>
-      <w:r>
-        <w:rPr>
-          <w:rFonts w:hint="eastAsia"/>
-        </w:rPr>
-        <w:t>通过</w:t>
-      </w:r>
-      <w:r>
-        <w:rPr>
-          <w:rFonts w:hint="eastAsia"/>
-        </w:rPr>
-        <w:t>，点评）</w:t>
+        <w:t>评分</w:t>
       </w:r>
     </w:p>
     <w:p>
@@ -1463,7 +1642,7 @@
         <w:rPr>
           <w:rFonts w:hint="eastAsia"/>
         </w:rPr>
-        <w:t>审阅评分</w:t>
+        <w:t>总评分</w:t>
       </w:r>
     </w:p>
     <w:p>
@@ -1479,29 +1658,13 @@
         <w:rPr>
           <w:rFonts w:hint="eastAsia"/>
         </w:rPr>
-        <w:t>把开题报告、问题</w:t>
-      </w:r>
-      <w:r>
-        <w:rPr>
-          <w:rFonts w:hint="eastAsia"/>
-        </w:rPr>
-        <w:t>、论文一起显示出来，方便阅卷</w:t>
-      </w:r>
-    </w:p>
-    <w:p>
-      <w:pPr>
-        <w:pStyle w:val="a3"/>
-        <w:numPr>
-          <w:ilvl w:val="4"/>
-          <w:numId w:val="2"/>
-        </w:numPr>
-        <w:ind w:firstLineChars="0"/>
-      </w:pPr>
-      <w:r>
-        <w:rPr>
-          <w:rFonts w:hint="eastAsia"/>
-        </w:rPr>
-        <w:t>评分</w:t>
+        <w:t>按照题目单位展开</w:t>
+      </w:r>
+      <w:r>
+        <w:rPr>
+          <w:rFonts w:hint="eastAsia"/>
+        </w:rPr>
+        <w:t>评分结果</w:t>
       </w:r>
     </w:p>
     <w:p>
@@ -1517,29 +1680,13 @@
         <w:rPr>
           <w:rFonts w:hint="eastAsia"/>
         </w:rPr>
-        <w:t>总评分</w:t>
-      </w:r>
-    </w:p>
-    <w:p>
-      <w:pPr>
-        <w:pStyle w:val="a3"/>
-        <w:numPr>
-          <w:ilvl w:val="4"/>
-          <w:numId w:val="2"/>
-        </w:numPr>
-        <w:ind w:firstLineChars="0"/>
-      </w:pPr>
-      <w:r>
-        <w:rPr>
-          <w:rFonts w:hint="eastAsia"/>
-        </w:rPr>
-        <w:t>按照题目单位展开</w:t>
-      </w:r>
-      <w:r>
-        <w:rPr>
-          <w:rFonts w:hint="eastAsia"/>
-        </w:rPr>
-        <w:t>评分结果</w:t>
+        <w:t>答辩管理</w:t>
+      </w:r>
+      <w:r>
+        <w:rPr>
+          <w:rFonts w:hint="eastAsia"/>
+        </w:rPr>
+        <w:t>（是否放在管理员比较好？）</w:t>
       </w:r>
     </w:p>
     <w:p>
@@ -1555,13 +1702,7 @@
         <w:rPr>
           <w:rFonts w:hint="eastAsia"/>
         </w:rPr>
-        <w:t>答辩管理</w:t>
-      </w:r>
-      <w:r>
-        <w:rPr>
-          <w:rFonts w:hint="eastAsia"/>
-        </w:rPr>
-        <w:t>（是否放在管理员比较好？）</w:t>
+        <w:t>信息管理</w:t>
       </w:r>
     </w:p>
     <w:p>
@@ -1577,7 +1718,7 @@
         <w:rPr>
           <w:rFonts w:hint="eastAsia"/>
         </w:rPr>
-        <w:t>信息管理</w:t>
+        <w:t>数据查询</w:t>
       </w:r>
     </w:p>
     <w:p>
@@ -1593,22 +1734,7 @@
         <w:rPr>
           <w:rFonts w:hint="eastAsia"/>
         </w:rPr>
-        <w:t>数据查询</w:t>
-      </w:r>
-    </w:p>
-    <w:p>
-      <w:pPr>
-        <w:pStyle w:val="a3"/>
-        <w:numPr>
-          <w:ilvl w:val="3"/>
-          <w:numId w:val="2"/>
-        </w:numPr>
-        <w:ind w:firstLineChars="0"/>
-      </w:pPr>
-      <w:r>
-        <w:rPr>
-          <w:rFonts w:hint="eastAsia"/>
-        </w:rPr>
+        <w:lastRenderedPageBreak/>
         <w:t>申请</w:t>
       </w:r>
     </w:p>
@@ -6943,7 +7069,7 @@
 </file>
 
 <file path=customXml/itemProps1.xml><?xml version="1.0" encoding="utf-8"?>
-<ds:datastoreItem xmlns:ds="http://schemas.openxmlformats.org/officeDocument/2006/customXml" ds:itemID="{B208AF1B-9520-4035-BC60-2E6DF9548453}">
+<ds:datastoreItem xmlns:ds="http://schemas.openxmlformats.org/officeDocument/2006/customXml" ds:itemID="{6BFF7F69-B232-413F-AEB2-8FE728FFB5CF}">
   <ds:schemaRefs>
     <ds:schemaRef ds:uri="http://schemas.openxmlformats.org/officeDocument/2006/bibliography"/>
   </ds:schemaRefs>

</xml_diff>